<commit_message>
CV as flask project- update
</commit_message>
<xml_diff>
--- a/Grid design - HW4.docx
+++ b/Grid design - HW4.docx
@@ -19,8 +19,8 @@
         <w:tblLook w:val="04A0" w:firstRow="1" w:lastRow="0" w:firstColumn="1" w:lastColumn="0" w:noHBand="0" w:noVBand="1"/>
       </w:tblPr>
       <w:tblGrid>
-        <w:gridCol w:w="7667"/>
-        <w:gridCol w:w="7671"/>
+        <w:gridCol w:w="7668"/>
+        <w:gridCol w:w="7670"/>
       </w:tblGrid>
       <w:tr>
         <w:trPr>
@@ -265,7 +265,18 @@
                 <w:szCs w:val="72"/>
                 <w:lang w:val="en-US"/>
               </w:rPr>
-              <w:t>euastions</w:t>
+              <w:t>ue</w:t>
+            </w:r>
+            <w:r>
+              <w:rPr>
+                <w:rFonts w:asciiTheme="majorHAnsi" w:hAnsiTheme="majorHAnsi" w:cstheme="majorHAnsi"/>
+                <w:b/>
+                <w:bCs/>
+                <w:sz w:val="72"/>
+                <w:szCs w:val="72"/>
+                <w:lang w:val="en-US"/>
+              </w:rPr>
+              <w:t>stions</w:t>
             </w:r>
             <w:proofErr w:type="spellEnd"/>
           </w:p>
@@ -434,7 +445,6 @@
       <w:pPr>
         <w:bidi w:val="0"/>
         <w:rPr>
-          <w:rFonts w:hint="cs"/>
           <w:rtl/>
           <w:lang w:val="en-US"/>
         </w:rPr>

</xml_diff>